<commit_message>
Function with Office R
</commit_message>
<xml_diff>
--- a/inst/rmarkdown/templates/IncidencePrevalenceReport.docx
+++ b/inst/rmarkdown/templates/IncidencePrevalenceReport.docx
@@ -4,962 +4,14 @@
   <w:body>
     <w:p>
       <w:pPr>
-        <w:pStyle w:val="Title"/>
-      </w:pPr>
-      <w:r>
-        <w:t>Incidence Prevalence Report</w:t>
-      </w:r>
-    </w:p>
-    <w:p>
-      <w:r>
-        <w:t>DARWIN</w:t>
-      </w:r>
-    </w:p>
-    <w:p>
-      <w:pPr>
-        <w:pStyle w:val="Figure"/>
-      </w:pPr>
-      <w:r>
-        <w:drawing>
-          <wp:inline distT="0" distB="0" distL="0" distR="0" wp14:anchorId="210CF93F" wp14:editId="09C2B072">
-            <wp:extent cx="2406315" cy="1106905"/>
-            <wp:effectExtent l="0" t="0" r="0" b="0"/>
-            <wp:docPr id="21" name="Picture"/>
-            <wp:cNvGraphicFramePr/>
-            <a:graphic xmlns:a="http://schemas.openxmlformats.org/drawingml/2006/main">
-              <a:graphicData uri="http://schemas.openxmlformats.org/drawingml/2006/picture">
-                <pic:pic xmlns:pic="http://schemas.openxmlformats.org/drawingml/2006/picture">
-                  <pic:nvPicPr>
-                    <pic:cNvPr id="22" name="Picture" descr="darwin-logo.png"/>
-                    <pic:cNvPicPr>
-                      <a:picLocks noChangeAspect="1" noChangeArrowheads="1"/>
-                    </pic:cNvPicPr>
-                  </pic:nvPicPr>
-                  <pic:blipFill>
-                    <a:blip r:embed="rId7"/>
-                    <a:stretch>
-                      <a:fillRect/>
-                    </a:stretch>
-                  </pic:blipFill>
-                  <pic:spPr bwMode="auto">
-                    <a:xfrm>
-                      <a:off x="0" y="0"/>
-                      <a:ext cx="2406315" cy="1106905"/>
-                    </a:xfrm>
-                    <a:prstGeom prst="rect">
-                      <a:avLst/>
-                    </a:prstGeom>
-                    <a:noFill/>
-                    <a:ln w="9525">
-                      <a:noFill/>
-                      <a:headEnd/>
-                      <a:tailEnd/>
-                    </a:ln>
-                  </pic:spPr>
-                </pic:pic>
-              </a:graphicData>
-            </a:graphic>
-          </wp:inline>
-        </w:drawing>
-      </w:r>
-    </w:p>
-    <w:p>
-      <w:pPr>
-        <w:pStyle w:val="BodyText"/>
-      </w:pPr>
-      <w:r>
-        <w:t>This is an automated report with incidence and prevalence results for the study “Incidence Prevalence Report”.</w:t>
-      </w:r>
-    </w:p>
-    <w:p>
-      <w:pPr>
-        <w:pStyle w:val="Heading1"/>
-        <w:rPr>
-          <w:lang w:val="en-US"/>
-        </w:rPr>
-      </w:pPr>
-      <w:bookmarkStart w:id="0" w:name="X90ac63d47a03cc5c925962f3143f220f07a4b9b"/>
-      <w:r>
-        <w:rPr>
-          <w:lang w:val="en-US"/>
-        </w:rPr>
-        <w:t>Here is a table with the results for prevalence.</w:t>
-      </w:r>
-    </w:p>
-    <w:tbl>
-      <w:tblPr>
-        <w:tblW w:w="0" w:type="auto"/>
-        <w:tblLook w:val="0020" w:firstRow="1" w:lastRow="0" w:firstColumn="0" w:lastColumn="0" w:noHBand="0" w:noVBand="0"/>
-      </w:tblPr>
-      <w:tblGrid>
-        <w:gridCol w:w="750"/>
-        <w:gridCol w:w="1310"/>
-        <w:gridCol w:w="1551"/>
-        <w:gridCol w:w="1351"/>
-      </w:tblGrid>
-      <w:tr>
-        <w:trPr>
-          <w:tblHeader/>
-        </w:trPr>
-        <w:tc>
-          <w:tcPr>
-            <w:tcW w:w="0" w:type="auto"/>
-          </w:tcPr>
-          <w:p>
-            <w:r>
-              <w:t>time</w:t>
-            </w:r>
-          </w:p>
-        </w:tc>
-        <w:tc>
-          <w:tcPr>
-            <w:tcW w:w="0" w:type="auto"/>
-          </w:tcPr>
-          <w:p>
-            <w:pPr>
-              <w:jc w:val="right"/>
-            </w:pPr>
-            <w:r>
-              <w:t>numerator</w:t>
-            </w:r>
-          </w:p>
-        </w:tc>
-        <w:tc>
-          <w:tcPr>
-            <w:tcW w:w="0" w:type="auto"/>
-          </w:tcPr>
-          <w:p>
-            <w:pPr>
-              <w:jc w:val="right"/>
-            </w:pPr>
-            <w:r>
-              <w:t>denominator</w:t>
-            </w:r>
-          </w:p>
-        </w:tc>
-        <w:tc>
-          <w:tcPr>
-            <w:tcW w:w="0" w:type="auto"/>
-          </w:tcPr>
-          <w:p>
-            <w:pPr>
-              <w:jc w:val="right"/>
-            </w:pPr>
-            <w:r>
-              <w:t>prev</w:t>
-            </w:r>
-          </w:p>
-        </w:tc>
-      </w:tr>
-      <w:tr>
-        <w:tc>
-          <w:tcPr>
-            <w:tcW w:w="0" w:type="auto"/>
-          </w:tcPr>
-          <w:p>
-            <w:r>
-              <w:t>2008</w:t>
-            </w:r>
-          </w:p>
-        </w:tc>
-        <w:tc>
-          <w:tcPr>
-            <w:tcW w:w="0" w:type="auto"/>
-          </w:tcPr>
-          <w:p>
-            <w:pPr>
-              <w:jc w:val="right"/>
-            </w:pPr>
-            <w:r>
-              <w:t>0</w:t>
-            </w:r>
-          </w:p>
-        </w:tc>
-        <w:tc>
-          <w:tcPr>
-            <w:tcW w:w="0" w:type="auto"/>
-          </w:tcPr>
-          <w:p>
-            <w:pPr>
-              <w:jc w:val="right"/>
-            </w:pPr>
-            <w:r>
-              <w:t>542</w:t>
-            </w:r>
-          </w:p>
-        </w:tc>
-        <w:tc>
-          <w:tcPr>
-            <w:tcW w:w="0" w:type="auto"/>
-          </w:tcPr>
-          <w:p>
-            <w:pPr>
-              <w:jc w:val="right"/>
-            </w:pPr>
-            <w:r>
-              <w:t>0.0000000</w:t>
-            </w:r>
-          </w:p>
-        </w:tc>
-      </w:tr>
-      <w:tr>
-        <w:tc>
-          <w:tcPr>
-            <w:tcW w:w="0" w:type="auto"/>
-          </w:tcPr>
-          <w:p>
-            <w:r>
-              <w:t>2009</w:t>
-            </w:r>
-          </w:p>
-        </w:tc>
-        <w:tc>
-          <w:tcPr>
-            <w:tcW w:w="0" w:type="auto"/>
-          </w:tcPr>
-          <w:p>
-            <w:pPr>
-              <w:jc w:val="right"/>
-            </w:pPr>
-            <w:r>
-              <w:t>5</w:t>
-            </w:r>
-          </w:p>
-        </w:tc>
-        <w:tc>
-          <w:tcPr>
-            <w:tcW w:w="0" w:type="auto"/>
-          </w:tcPr>
-          <w:p>
-            <w:pPr>
-              <w:jc w:val="right"/>
-            </w:pPr>
-            <w:r>
-              <w:t>549</w:t>
-            </w:r>
-          </w:p>
-        </w:tc>
-        <w:tc>
-          <w:tcPr>
-            <w:tcW w:w="0" w:type="auto"/>
-          </w:tcPr>
-          <w:p>
-            <w:pPr>
-              <w:jc w:val="right"/>
-            </w:pPr>
-            <w:r>
-              <w:t>0.0091075</w:t>
-            </w:r>
-          </w:p>
-        </w:tc>
-      </w:tr>
-      <w:tr>
-        <w:tc>
-          <w:tcPr>
-            <w:tcW w:w="0" w:type="auto"/>
-          </w:tcPr>
-          <w:p>
-            <w:r>
-              <w:t>2010</w:t>
-            </w:r>
-          </w:p>
-        </w:tc>
-        <w:tc>
-          <w:tcPr>
-            <w:tcW w:w="0" w:type="auto"/>
-          </w:tcPr>
-          <w:p>
-            <w:pPr>
-              <w:jc w:val="right"/>
-            </w:pPr>
-            <w:r>
-              <w:t>4</w:t>
-            </w:r>
-          </w:p>
-        </w:tc>
-        <w:tc>
-          <w:tcPr>
-            <w:tcW w:w="0" w:type="auto"/>
-          </w:tcPr>
-          <w:p>
-            <w:pPr>
-              <w:jc w:val="right"/>
-            </w:pPr>
-            <w:r>
-              <w:t>632</w:t>
-            </w:r>
-          </w:p>
-        </w:tc>
-        <w:tc>
-          <w:tcPr>
-            <w:tcW w:w="0" w:type="auto"/>
-          </w:tcPr>
-          <w:p>
-            <w:pPr>
-              <w:jc w:val="right"/>
-            </w:pPr>
-            <w:r>
-              <w:t>0.0063291</w:t>
-            </w:r>
-          </w:p>
-        </w:tc>
-      </w:tr>
-      <w:tr>
-        <w:tc>
-          <w:tcPr>
-            <w:tcW w:w="0" w:type="auto"/>
-          </w:tcPr>
-          <w:p>
-            <w:r>
-              <w:t>2011</w:t>
-            </w:r>
-          </w:p>
-        </w:tc>
-        <w:tc>
-          <w:tcPr>
-            <w:tcW w:w="0" w:type="auto"/>
-          </w:tcPr>
-          <w:p>
-            <w:pPr>
-              <w:jc w:val="right"/>
-            </w:pPr>
-            <w:r>
-              <w:t>1</w:t>
-            </w:r>
-          </w:p>
-        </w:tc>
-        <w:tc>
-          <w:tcPr>
-            <w:tcW w:w="0" w:type="auto"/>
-          </w:tcPr>
-          <w:p>
-            <w:pPr>
-              <w:jc w:val="right"/>
-            </w:pPr>
-            <w:r>
-              <w:t>564</w:t>
-            </w:r>
-          </w:p>
-        </w:tc>
-        <w:tc>
-          <w:tcPr>
-            <w:tcW w:w="0" w:type="auto"/>
-          </w:tcPr>
-          <w:p>
-            <w:pPr>
-              <w:jc w:val="right"/>
-            </w:pPr>
-            <w:r>
-              <w:t>0.0017730</w:t>
-            </w:r>
-          </w:p>
-        </w:tc>
-      </w:tr>
-      <w:tr>
-        <w:tc>
-          <w:tcPr>
-            <w:tcW w:w="0" w:type="auto"/>
-          </w:tcPr>
-          <w:p>
-            <w:r>
-              <w:t>2012</w:t>
-            </w:r>
-          </w:p>
-        </w:tc>
-        <w:tc>
-          <w:tcPr>
-            <w:tcW w:w="0" w:type="auto"/>
-          </w:tcPr>
-          <w:p>
-            <w:pPr>
-              <w:jc w:val="right"/>
-            </w:pPr>
-            <w:r>
-              <w:t>0</w:t>
-            </w:r>
-          </w:p>
-        </w:tc>
-        <w:tc>
-          <w:tcPr>
-            <w:tcW w:w="0" w:type="auto"/>
-          </w:tcPr>
-          <w:p>
-            <w:pPr>
-              <w:jc w:val="right"/>
-            </w:pPr>
-            <w:r>
-              <w:t>557</w:t>
-            </w:r>
-          </w:p>
-        </w:tc>
-        <w:tc>
-          <w:tcPr>
-            <w:tcW w:w="0" w:type="auto"/>
-          </w:tcPr>
-          <w:p>
-            <w:pPr>
-              <w:jc w:val="right"/>
-            </w:pPr>
-            <w:r>
-              <w:t>0.0000000</w:t>
-            </w:r>
-          </w:p>
-        </w:tc>
-      </w:tr>
-    </w:tbl>
-    <w:p>
-      <w:pPr>
-        <w:pStyle w:val="Heading1"/>
-        <w:rPr>
-          <w:lang w:val="en-US"/>
-        </w:rPr>
-      </w:pPr>
-      <w:bookmarkStart w:id="1" w:name="X260159f2fe8120cdd2e7949d7a5627594903014"/>
-      <w:bookmarkEnd w:id="0"/>
-      <w:r>
-        <w:rPr>
-          <w:lang w:val="en-US"/>
-        </w:rPr>
-        <w:t>Here is a table showing the results for prevalence.</w:t>
-      </w:r>
-    </w:p>
-    <w:p>
-      <w:r>
-        <w:rPr>
-          <w:noProof/>
-        </w:rPr>
-        <w:drawing>
-          <wp:inline distT="0" distB="0" distL="0" distR="0" wp14:anchorId="0CF7AEA1" wp14:editId="14F30638">
-            <wp:extent cx="4620126" cy="3696101"/>
-            <wp:effectExtent l="0" t="0" r="0" b="0"/>
-            <wp:docPr id="25" name="Picture"/>
-            <wp:cNvGraphicFramePr/>
-            <a:graphic xmlns:a="http://schemas.openxmlformats.org/drawingml/2006/main">
-              <a:graphicData uri="http://schemas.openxmlformats.org/drawingml/2006/picture">
-                <pic:pic xmlns:pic="http://schemas.openxmlformats.org/drawingml/2006/picture">
-                  <pic:nvPicPr>
-                    <pic:cNvPr id="26" name="Picture" descr="D:/Users/cbarboza/Documents/repositories/IncidencePrevalenceReport/Reports/IncidencePrevalenceReport_files/figure-docx/unnamed-chunk-2-1.png"/>
-                    <pic:cNvPicPr>
-                      <a:picLocks noChangeAspect="1" noChangeArrowheads="1"/>
-                    </pic:cNvPicPr>
-                  </pic:nvPicPr>
-                  <pic:blipFill>
-                    <a:blip r:embed="rId8"/>
-                    <a:stretch>
-                      <a:fillRect/>
-                    </a:stretch>
-                  </pic:blipFill>
-                  <pic:spPr bwMode="auto">
-                    <a:xfrm>
-                      <a:off x="0" y="0"/>
-                      <a:ext cx="4620126" cy="3696101"/>
-                    </a:xfrm>
-                    <a:prstGeom prst="rect">
-                      <a:avLst/>
-                    </a:prstGeom>
-                    <a:noFill/>
-                    <a:ln w="9525">
-                      <a:noFill/>
-                      <a:headEnd/>
-                      <a:tailEnd/>
-                    </a:ln>
-                  </pic:spPr>
-                </pic:pic>
-              </a:graphicData>
-            </a:graphic>
-          </wp:inline>
-        </w:drawing>
-      </w:r>
-    </w:p>
-    <w:p>
-      <w:pPr>
-        <w:pStyle w:val="Heading1"/>
-        <w:rPr>
-          <w:lang w:val="en-US"/>
-        </w:rPr>
-      </w:pPr>
-      <w:bookmarkStart w:id="2" w:name="Xf64192e281ae59a19c5ae8e2302c9bd055c9b54"/>
-      <w:bookmarkEnd w:id="1"/>
-      <w:r>
-        <w:rPr>
-          <w:lang w:val="en-US"/>
-        </w:rPr>
-        <w:lastRenderedPageBreak/>
-        <w:t>Here is a table with the results for incidence.</w:t>
-      </w:r>
-    </w:p>
-    <w:tbl>
-      <w:tblPr>
-        <w:tblW w:w="0" w:type="auto"/>
-        <w:tblLook w:val="0020" w:firstRow="1" w:lastRow="0" w:firstColumn="0" w:lastColumn="0" w:noHBand="0" w:noVBand="0"/>
-      </w:tblPr>
-      <w:tblGrid>
-        <w:gridCol w:w="750"/>
-        <w:gridCol w:w="1337"/>
-        <w:gridCol w:w="1591"/>
-        <w:gridCol w:w="1191"/>
-        <w:gridCol w:w="1671"/>
-        <w:gridCol w:w="1791"/>
-      </w:tblGrid>
-      <w:tr>
-        <w:trPr>
-          <w:tblHeader/>
-        </w:trPr>
-        <w:tc>
-          <w:tcPr>
-            <w:tcW w:w="0" w:type="auto"/>
-          </w:tcPr>
-          <w:p>
-            <w:r>
-              <w:t>time</w:t>
-            </w:r>
-          </w:p>
-        </w:tc>
-        <w:tc>
-          <w:tcPr>
-            <w:tcW w:w="0" w:type="auto"/>
-          </w:tcPr>
-          <w:p>
-            <w:pPr>
-              <w:jc w:val="right"/>
-            </w:pPr>
-            <w:r>
-              <w:t>n_persons</w:t>
-            </w:r>
-          </w:p>
-        </w:tc>
-        <w:tc>
-          <w:tcPr>
-            <w:tcW w:w="0" w:type="auto"/>
-          </w:tcPr>
-          <w:p>
-            <w:pPr>
-              <w:jc w:val="right"/>
-            </w:pPr>
-            <w:r>
-              <w:t>person_days</w:t>
-            </w:r>
-          </w:p>
-        </w:tc>
-        <w:tc>
-          <w:tcPr>
-            <w:tcW w:w="0" w:type="auto"/>
-          </w:tcPr>
-          <w:p>
-            <w:pPr>
-              <w:jc w:val="right"/>
-            </w:pPr>
-            <w:r>
-              <w:t>n_events</w:t>
-            </w:r>
-          </w:p>
-        </w:tc>
-        <w:tc>
-          <w:tcPr>
-            <w:tcW w:w="0" w:type="auto"/>
-          </w:tcPr>
-          <w:p>
-            <w:pPr>
-              <w:jc w:val="right"/>
-            </w:pPr>
-            <w:r>
-              <w:t>person_years</w:t>
-            </w:r>
-          </w:p>
-        </w:tc>
-        <w:tc>
-          <w:tcPr>
-            <w:tcW w:w="0" w:type="auto"/>
-          </w:tcPr>
-          <w:p>
-            <w:pPr>
-              <w:jc w:val="right"/>
-            </w:pPr>
-            <w:r>
-              <w:t>ir_100000_pys</w:t>
-            </w:r>
-          </w:p>
-        </w:tc>
-      </w:tr>
-      <w:tr>
-        <w:tc>
-          <w:tcPr>
-            <w:tcW w:w="0" w:type="auto"/>
-          </w:tcPr>
-          <w:p>
-            <w:r>
-              <w:t>2008</w:t>
-            </w:r>
-          </w:p>
-        </w:tc>
-        <w:tc>
-          <w:tcPr>
-            <w:tcW w:w="0" w:type="auto"/>
-          </w:tcPr>
-          <w:p>
-            <w:pPr>
-              <w:jc w:val="right"/>
-            </w:pPr>
-            <w:r>
-              <w:t>1159</w:t>
-            </w:r>
-          </w:p>
-        </w:tc>
-        <w:tc>
-          <w:tcPr>
-            <w:tcW w:w="0" w:type="auto"/>
-          </w:tcPr>
-          <w:p>
-            <w:pPr>
-              <w:jc w:val="right"/>
-            </w:pPr>
-            <w:r>
-              <w:t>181969</w:t>
-            </w:r>
-          </w:p>
-        </w:tc>
-        <w:tc>
-          <w:tcPr>
-            <w:tcW w:w="0" w:type="auto"/>
-          </w:tcPr>
-          <w:p>
-            <w:pPr>
-              <w:jc w:val="right"/>
-            </w:pPr>
-            <w:r>
-              <w:t>126</w:t>
-            </w:r>
-          </w:p>
-        </w:tc>
-        <w:tc>
-          <w:tcPr>
-            <w:tcW w:w="0" w:type="auto"/>
-          </w:tcPr>
-          <w:p>
-            <w:pPr>
-              <w:jc w:val="right"/>
-            </w:pPr>
-            <w:r>
-              <w:t>498.2040</w:t>
-            </w:r>
-          </w:p>
-        </w:tc>
-        <w:tc>
-          <w:tcPr>
-            <w:tcW w:w="0" w:type="auto"/>
-          </w:tcPr>
-          <w:p>
-            <w:pPr>
-              <w:jc w:val="right"/>
-            </w:pPr>
-            <w:r>
-              <w:t>25290.85</w:t>
-            </w:r>
-          </w:p>
-        </w:tc>
-      </w:tr>
-      <w:tr>
-        <w:tc>
-          <w:tcPr>
-            <w:tcW w:w="0" w:type="auto"/>
-          </w:tcPr>
-          <w:p>
-            <w:r>
-              <w:t>2009</w:t>
-            </w:r>
-          </w:p>
-        </w:tc>
-        <w:tc>
-          <w:tcPr>
-            <w:tcW w:w="0" w:type="auto"/>
-          </w:tcPr>
-          <w:p>
-            <w:pPr>
-              <w:jc w:val="right"/>
-            </w:pPr>
-            <w:r>
-              <w:t>1227</w:t>
-            </w:r>
-          </w:p>
-        </w:tc>
-        <w:tc>
-          <w:tcPr>
-            <w:tcW w:w="0" w:type="auto"/>
-          </w:tcPr>
-          <w:p>
-            <w:pPr>
-              <w:jc w:val="right"/>
-            </w:pPr>
-            <w:r>
-              <w:t>189304</w:t>
-            </w:r>
-          </w:p>
-        </w:tc>
-        <w:tc>
-          <w:tcPr>
-            <w:tcW w:w="0" w:type="auto"/>
-          </w:tcPr>
-          <w:p>
-            <w:pPr>
-              <w:jc w:val="right"/>
-            </w:pPr>
-            <w:r>
-              <w:t>149</w:t>
-            </w:r>
-          </w:p>
-        </w:tc>
-        <w:tc>
-          <w:tcPr>
-            <w:tcW w:w="0" w:type="auto"/>
-          </w:tcPr>
-          <w:p>
-            <w:pPr>
-              <w:jc w:val="right"/>
-            </w:pPr>
-            <w:r>
-              <w:t>518.2861</w:t>
-            </w:r>
-          </w:p>
-        </w:tc>
-        <w:tc>
-          <w:tcPr>
-            <w:tcW w:w="0" w:type="auto"/>
-          </w:tcPr>
-          <w:p>
-            <w:pPr>
-              <w:jc w:val="right"/>
-            </w:pPr>
-            <w:r>
-              <w:t>28748.60</w:t>
-            </w:r>
-          </w:p>
-        </w:tc>
-      </w:tr>
-      <w:tr>
-        <w:tc>
-          <w:tcPr>
-            <w:tcW w:w="0" w:type="auto"/>
-          </w:tcPr>
-          <w:p>
-            <w:r>
-              <w:t>2010</w:t>
-            </w:r>
-          </w:p>
-        </w:tc>
-        <w:tc>
-          <w:tcPr>
-            <w:tcW w:w="0" w:type="auto"/>
-          </w:tcPr>
-          <w:p>
-            <w:pPr>
-              <w:jc w:val="right"/>
-            </w:pPr>
-            <w:r>
-              <w:t>1174</w:t>
-            </w:r>
-          </w:p>
-        </w:tc>
-        <w:tc>
-          <w:tcPr>
-            <w:tcW w:w="0" w:type="auto"/>
-          </w:tcPr>
-          <w:p>
-            <w:pPr>
-              <w:jc w:val="right"/>
-            </w:pPr>
-            <w:r>
-              <w:t>185702</w:t>
-            </w:r>
-          </w:p>
-        </w:tc>
-        <w:tc>
-          <w:tcPr>
-            <w:tcW w:w="0" w:type="auto"/>
-          </w:tcPr>
-          <w:p>
-            <w:pPr>
-              <w:jc w:val="right"/>
-            </w:pPr>
-            <w:r>
-              <w:t>146</w:t>
-            </w:r>
-          </w:p>
-        </w:tc>
-        <w:tc>
-          <w:tcPr>
-            <w:tcW w:w="0" w:type="auto"/>
-          </w:tcPr>
-          <w:p>
-            <w:pPr>
-              <w:jc w:val="right"/>
-            </w:pPr>
-            <w:r>
-              <w:t>508.4244</w:t>
-            </w:r>
-          </w:p>
-        </w:tc>
-        <w:tc>
-          <w:tcPr>
-            <w:tcW w:w="0" w:type="auto"/>
-          </w:tcPr>
-          <w:p>
-            <w:pPr>
-              <w:jc w:val="right"/>
-            </w:pPr>
-            <w:r>
-              <w:t>28716.17</w:t>
-            </w:r>
-          </w:p>
-        </w:tc>
-      </w:tr>
-      <w:tr>
-        <w:tc>
-          <w:tcPr>
-            <w:tcW w:w="0" w:type="auto"/>
-          </w:tcPr>
-          <w:p>
-            <w:r>
-              <w:t>2011</w:t>
-            </w:r>
-          </w:p>
-        </w:tc>
-        <w:tc>
-          <w:tcPr>
-            <w:tcW w:w="0" w:type="auto"/>
-          </w:tcPr>
-          <w:p>
-            <w:pPr>
-              <w:jc w:val="right"/>
-            </w:pPr>
-            <w:r>
-              <w:t>1152</w:t>
-            </w:r>
-          </w:p>
-        </w:tc>
-        <w:tc>
-          <w:tcPr>
-            <w:tcW w:w="0" w:type="auto"/>
-          </w:tcPr>
-          <w:p>
-            <w:pPr>
-              <w:jc w:val="right"/>
-            </w:pPr>
-            <w:r>
-              <w:t>181749</w:t>
-            </w:r>
-          </w:p>
-        </w:tc>
-        <w:tc>
-          <w:tcPr>
-            <w:tcW w:w="0" w:type="auto"/>
-          </w:tcPr>
-          <w:p>
-            <w:pPr>
-              <w:jc w:val="right"/>
-            </w:pPr>
-            <w:r>
-              <w:t>116</w:t>
-            </w:r>
-          </w:p>
-        </w:tc>
-        <w:tc>
-          <w:tcPr>
-            <w:tcW w:w="0" w:type="auto"/>
-          </w:tcPr>
-          <w:p>
-            <w:pPr>
-              <w:jc w:val="right"/>
-            </w:pPr>
-            <w:r>
-              <w:t>497.6016</w:t>
-            </w:r>
-          </w:p>
-        </w:tc>
-        <w:tc>
-          <w:tcPr>
-            <w:tcW w:w="0" w:type="auto"/>
-          </w:tcPr>
-          <w:p>
-            <w:pPr>
-              <w:jc w:val="right"/>
-            </w:pPr>
-            <w:r>
-              <w:t>23311.82</w:t>
-            </w:r>
-          </w:p>
-        </w:tc>
-      </w:tr>
-    </w:tbl>
-    <w:p>
-      <w:pPr>
-        <w:pStyle w:val="Heading1"/>
-        <w:rPr>
-          <w:lang w:val="en-US"/>
-        </w:rPr>
-      </w:pPr>
-      <w:bookmarkStart w:id="3" w:name="Xc8dead12a7c240d4e833e7e977e0fa20c93f6a0"/>
-      <w:bookmarkEnd w:id="2"/>
-      <w:r>
-        <w:rPr>
-          <w:lang w:val="en-US"/>
-        </w:rPr>
-        <w:t>Here is a graph showing the results for incidence.</w:t>
-      </w:r>
-    </w:p>
-    <w:p>
-      <w:r>
-        <w:rPr>
-          <w:noProof/>
-        </w:rPr>
-        <w:drawing>
-          <wp:inline distT="0" distB="0" distL="0" distR="0" wp14:anchorId="4A4260DE" wp14:editId="6F8B0C46">
-            <wp:extent cx="4620126" cy="3696101"/>
-            <wp:effectExtent l="0" t="0" r="0" b="0"/>
-            <wp:docPr id="30" name="Picture"/>
-            <wp:cNvGraphicFramePr/>
-            <a:graphic xmlns:a="http://schemas.openxmlformats.org/drawingml/2006/main">
-              <a:graphicData uri="http://schemas.openxmlformats.org/drawingml/2006/picture">
-                <pic:pic xmlns:pic="http://schemas.openxmlformats.org/drawingml/2006/picture">
-                  <pic:nvPicPr>
-                    <pic:cNvPr id="31" name="Picture" descr="D:/Users/cbarboza/Documents/repositories/IncidencePrevalenceReport/Reports/IncidencePrevalenceReport_files/figure-docx/unnamed-chunk-3-1.png"/>
-                    <pic:cNvPicPr>
-                      <a:picLocks noChangeAspect="1" noChangeArrowheads="1"/>
-                    </pic:cNvPicPr>
-                  </pic:nvPicPr>
-                  <pic:blipFill>
-                    <a:blip r:embed="rId9"/>
-                    <a:stretch>
-                      <a:fillRect/>
-                    </a:stretch>
-                  </pic:blipFill>
-                  <pic:spPr bwMode="auto">
-                    <a:xfrm>
-                      <a:off x="0" y="0"/>
-                      <a:ext cx="4620126" cy="3696101"/>
-                    </a:xfrm>
-                    <a:prstGeom prst="rect">
-                      <a:avLst/>
-                    </a:prstGeom>
-                    <a:noFill/>
-                    <a:ln w="9525">
-                      <a:noFill/>
-                      <a:headEnd/>
-                      <a:tailEnd/>
-                    </a:ln>
-                  </pic:spPr>
-                </pic:pic>
-              </a:graphicData>
-            </a:graphic>
-          </wp:inline>
-        </w:drawing>
-      </w:r>
-      <w:bookmarkEnd w:id="3"/>
+        <w:jc w:val="both"/>
+      </w:pPr>
     </w:p>
     <w:sectPr>
-      <w:headerReference w:type="default" r:id="rId10"/>
-      <w:footerReference w:type="default" r:id="rId11"/>
-      <w:headerReference w:type="first" r:id="rId12"/>
-      <w:footerReference w:type="first" r:id="rId13"/>
+      <w:headerReference w:type="default" r:id="rId7"/>
+      <w:footerReference w:type="default" r:id="rId8"/>
+      <w:headerReference w:type="first" r:id="rId9"/>
+      <w:footerReference w:type="first" r:id="rId10"/>
       <w:pgSz w:w="11906" w:h="16838"/>
       <w:pgMar w:top="1418" w:right="1134" w:bottom="1418" w:left="1134" w:header="850" w:footer="850" w:gutter="0"/>
       <w:cols w:space="708"/>

</xml_diff>

<commit_message>
APA format changes and fixes to officer fun
</commit_message>
<xml_diff>
--- a/inst/rmarkdown/templates/IncidencePrevalenceReport.docx
+++ b/inst/rmarkdown/templates/IncidencePrevalenceReport.docx
@@ -4,7 +4,8 @@
   <w:body>
     <w:p>
       <w:pPr>
-        <w:jc w:val="both"/>
+        <w:pStyle w:val="Figure"/>
+        <w:jc w:val="left"/>
       </w:pPr>
     </w:p>
     <w:sectPr>
@@ -26,9 +27,6 @@
 <w:endnotes xmlns:wpc="http://schemas.microsoft.com/office/word/2010/wordprocessingCanvas" xmlns:cx="http://schemas.microsoft.com/office/drawing/2014/chartex" xmlns:cx1="http://schemas.microsoft.com/office/drawing/2015/9/8/chartex" xmlns:cx2="http://schemas.microsoft.com/office/drawing/2015/10/21/chartex" xmlns:cx3="http://schemas.microsoft.com/office/drawing/2016/5/9/chartex" xmlns:cx4="http://schemas.microsoft.com/office/drawing/2016/5/10/chartex" xmlns:cx5="http://schemas.microsoft.com/office/drawing/2016/5/11/chartex" xmlns:cx6="http://schemas.microsoft.com/office/drawing/2016/5/12/chartex" xmlns:cx7="http://schemas.microsoft.com/office/drawing/2016/5/13/chartex" xmlns:cx8="http://schemas.microsoft.com/office/drawing/2016/5/14/chartex" xmlns:mc="http://schemas.openxmlformats.org/markup-compatibility/2006" xmlns:aink="http://schemas.microsoft.com/office/drawing/2016/ink" xmlns:am3d="http://schemas.microsoft.com/office/drawing/2017/model3d" xmlns:o="urn:schemas-microsoft-com:office:office" xmlns:oel="http://schemas.microsoft.com/office/2019/extlst" xmlns:r="http://schemas.openxmlformats.org/officeDocument/2006/relationships" xmlns:m="http://schemas.openxmlformats.org/officeDocument/2006/math" xmlns:v="urn:schemas-microsoft-com:vml" xmlns:wp14="http://schemas.microsoft.com/office/word/2010/wordprocessingDrawing" xmlns:wp="http://schemas.openxmlformats.org/drawingml/2006/wordprocessingDrawing" xmlns:w10="urn:schemas-microsoft-com:office:word" xmlns:w="http://schemas.openxmlformats.org/wordprocessingml/2006/main" xmlns:w14="http://schemas.microsoft.com/office/word/2010/wordml" xmlns:w15="http://schemas.microsoft.com/office/word/2012/wordml" xmlns:w16cex="http://schemas.microsoft.com/office/word/2018/wordml/cex" xmlns:w16cid="http://schemas.microsoft.com/office/word/2016/wordml/cid" xmlns:w16="http://schemas.microsoft.com/office/word/2018/wordml" xmlns:w16sdtdh="http://schemas.microsoft.com/office/word/2020/wordml/sdtdatahash" xmlns:w16se="http://schemas.microsoft.com/office/word/2015/wordml/symex" xmlns:wpg="http://schemas.microsoft.com/office/word/2010/wordprocessingGroup" xmlns:wpi="http://schemas.microsoft.com/office/word/2010/wordprocessingInk" xmlns:wne="http://schemas.microsoft.com/office/word/2006/wordml" xmlns:wps="http://schemas.microsoft.com/office/word/2010/wordprocessingShape" mc:Ignorable="w14 w15 w16se w16cid w16 w16cex w16sdtdh wp14">
   <w:endnote w:type="separator" w:id="-1">
     <w:p>
-      <w:pPr>
-        <w:spacing w:after="0" w:line="240" w:lineRule="auto"/>
-      </w:pPr>
       <w:r>
         <w:separator/>
       </w:r>
@@ -36,9 +34,6 @@
   </w:endnote>
   <w:endnote w:type="continuationSeparator" w:id="0">
     <w:p>
-      <w:pPr>
-        <w:spacing w:after="0" w:line="240" w:lineRule="auto"/>
-      </w:pPr>
       <w:r>
         <w:continuationSeparator/>
       </w:r>
@@ -354,7 +349,7 @@
               <w:lang w:val="en-GB"/>
             </w:rPr>
             <w:drawing>
-              <wp:anchor distT="0" distB="0" distL="114300" distR="114300" simplePos="0" relativeHeight="251658240" behindDoc="0" locked="0" layoutInCell="1" allowOverlap="1" wp14:anchorId="5DA5767E" wp14:editId="2FBFB989">
+              <wp:anchor distT="0" distB="0" distL="114300" distR="114300" simplePos="0" relativeHeight="251658240" behindDoc="0" locked="0" layoutInCell="1" allowOverlap="1" wp14:anchorId="0920543B" wp14:editId="384C11AF">
                 <wp:simplePos x="0" y="0"/>
                 <wp:positionH relativeFrom="column">
                   <wp:posOffset>-4776</wp:posOffset>
@@ -365,7 +360,7 @@
                 <wp:extent cx="1208405" cy="501015"/>
                 <wp:effectExtent l="0" t="0" r="0" b="0"/>
                 <wp:wrapNone/>
-                <wp:docPr id="2" name="Picture 2"/>
+                <wp:docPr id="3" name="Picture 2"/>
                 <wp:cNvGraphicFramePr>
                   <a:graphicFrameLocks xmlns:a="http://schemas.openxmlformats.org/drawingml/2006/main" noChangeAspect="1"/>
                 </wp:cNvGraphicFramePr>
@@ -373,7 +368,7 @@
                   <a:graphicData uri="http://schemas.openxmlformats.org/drawingml/2006/picture">
                     <pic:pic xmlns:pic="http://schemas.openxmlformats.org/drawingml/2006/picture">
                       <pic:nvPicPr>
-                        <pic:cNvPr id="0" name="Picture 1"/>
+                        <pic:cNvPr id="4" name="Picture 1"/>
                         <pic:cNvPicPr>
                           <a:picLocks noChangeAspect="1" noChangeArrowheads="1"/>
                         </pic:cNvPicPr>
@@ -428,38 +423,6 @@
               <w:lang w:val="en-GB"/>
             </w:rPr>
           </w:pPr>
-          <w:r>
-            <w:rPr>
-              <w:b/>
-              <w:color w:val="003399"/>
-              <w:sz w:val="20"/>
-              <w:szCs w:val="18"/>
-              <w:lang w:val="en-GB"/>
-            </w:rPr>
-            <w:t xml:space="preserve">Software Requirements Specification for the </w:t>
-          </w:r>
-          <w:proofErr w:type="spellStart"/>
-          <w:r>
-            <w:rPr>
-              <w:b/>
-              <w:color w:val="003399"/>
-              <w:sz w:val="20"/>
-              <w:szCs w:val="18"/>
-              <w:lang w:val="en-GB"/>
-            </w:rPr>
-            <w:t>CodelistGenerator</w:t>
-          </w:r>
-          <w:proofErr w:type="spellEnd"/>
-          <w:r>
-            <w:rPr>
-              <w:b/>
-              <w:color w:val="003399"/>
-              <w:sz w:val="20"/>
-              <w:szCs w:val="18"/>
-              <w:lang w:val="en-GB"/>
-            </w:rPr>
-            <w:t xml:space="preserve"> R Package</w:t>
-          </w:r>
         </w:p>
       </w:tc>
     </w:tr>
@@ -621,7 +584,7 @@
   <w:abstractNum w:abstractNumId="0" w15:restartNumberingAfterBreak="0">
     <w:nsid w:val="FFFFFF7C"/>
     <w:multiLevelType w:val="singleLevel"/>
-    <w:tmpl w:val="218E9042"/>
+    <w:tmpl w:val="AE52EED8"/>
     <w:lvl w:ilvl="0">
       <w:start w:val="1"/>
       <w:numFmt w:val="decimal"/>
@@ -638,7 +601,7 @@
   <w:abstractNum w:abstractNumId="1" w15:restartNumberingAfterBreak="0">
     <w:nsid w:val="FFFFFF7D"/>
     <w:multiLevelType w:val="singleLevel"/>
-    <w:tmpl w:val="2E2A49AE"/>
+    <w:tmpl w:val="ABC2B274"/>
     <w:lvl w:ilvl="0">
       <w:start w:val="1"/>
       <w:numFmt w:val="decimal"/>
@@ -655,7 +618,7 @@
   <w:abstractNum w:abstractNumId="2" w15:restartNumberingAfterBreak="0">
     <w:nsid w:val="FFFFFF7E"/>
     <w:multiLevelType w:val="singleLevel"/>
-    <w:tmpl w:val="0EE4A8BE"/>
+    <w:tmpl w:val="E9CCF37E"/>
     <w:lvl w:ilvl="0">
       <w:start w:val="1"/>
       <w:numFmt w:val="decimal"/>
@@ -672,7 +635,7 @@
   <w:abstractNum w:abstractNumId="3" w15:restartNumberingAfterBreak="0">
     <w:nsid w:val="FFFFFF7F"/>
     <w:multiLevelType w:val="singleLevel"/>
-    <w:tmpl w:val="704C9FD4"/>
+    <w:tmpl w:val="9E28D250"/>
     <w:lvl w:ilvl="0">
       <w:start w:val="1"/>
       <w:numFmt w:val="decimal"/>
@@ -689,7 +652,7 @@
   <w:abstractNum w:abstractNumId="4" w15:restartNumberingAfterBreak="0">
     <w:nsid w:val="FFFFFF80"/>
     <w:multiLevelType w:val="singleLevel"/>
-    <w:tmpl w:val="BC802412"/>
+    <w:tmpl w:val="6C64978A"/>
     <w:lvl w:ilvl="0">
       <w:start w:val="1"/>
       <w:numFmt w:val="bullet"/>
@@ -709,7 +672,7 @@
   <w:abstractNum w:abstractNumId="5" w15:restartNumberingAfterBreak="0">
     <w:nsid w:val="FFFFFF81"/>
     <w:multiLevelType w:val="singleLevel"/>
-    <w:tmpl w:val="59B6F1B8"/>
+    <w:tmpl w:val="65B68D8A"/>
     <w:lvl w:ilvl="0">
       <w:start w:val="1"/>
       <w:numFmt w:val="bullet"/>
@@ -729,7 +692,7 @@
   <w:abstractNum w:abstractNumId="6" w15:restartNumberingAfterBreak="0">
     <w:nsid w:val="FFFFFF82"/>
     <w:multiLevelType w:val="singleLevel"/>
-    <w:tmpl w:val="1E260612"/>
+    <w:tmpl w:val="E488EE66"/>
     <w:lvl w:ilvl="0">
       <w:start w:val="1"/>
       <w:numFmt w:val="bullet"/>
@@ -749,7 +712,7 @@
   <w:abstractNum w:abstractNumId="7" w15:restartNumberingAfterBreak="0">
     <w:nsid w:val="FFFFFF83"/>
     <w:multiLevelType w:val="singleLevel"/>
-    <w:tmpl w:val="848A0C1E"/>
+    <w:tmpl w:val="29B8EEF6"/>
     <w:lvl w:ilvl="0">
       <w:start w:val="1"/>
       <w:numFmt w:val="bullet"/>
@@ -769,7 +732,7 @@
   <w:abstractNum w:abstractNumId="8" w15:restartNumberingAfterBreak="0">
     <w:nsid w:val="FFFFFF88"/>
     <w:multiLevelType w:val="singleLevel"/>
-    <w:tmpl w:val="196A6782"/>
+    <w:tmpl w:val="0E22A98A"/>
     <w:lvl w:ilvl="0">
       <w:start w:val="1"/>
       <w:numFmt w:val="decimal"/>
@@ -786,7 +749,7 @@
   <w:abstractNum w:abstractNumId="9" w15:restartNumberingAfterBreak="0">
     <w:nsid w:val="FFFFFF89"/>
     <w:multiLevelType w:val="singleLevel"/>
-    <w:tmpl w:val="8214DA2C"/>
+    <w:tmpl w:val="CA243FC0"/>
     <w:lvl w:ilvl="0">
       <w:start w:val="1"/>
       <w:numFmt w:val="bullet"/>
@@ -3463,9 +3426,10 @@
   <w:style w:type="paragraph" w:default="1" w:styleId="Normal">
     <w:name w:val="Normal"/>
     <w:qFormat/>
-    <w:rsid w:val="00707B7D"/>
+    <w:rsid w:val="00AF2F04"/>
     <w:pPr>
-      <w:jc w:val="center"/>
+      <w:spacing w:after="0" w:line="240" w:lineRule="auto"/>
+      <w:contextualSpacing/>
     </w:pPr>
     <w:rPr>
       <w:rFonts w:ascii="Arial" w:hAnsi="Arial"/>
@@ -3481,7 +3445,6 @@
     <w:qFormat/>
     <w:rsid w:val="00B15866"/>
     <w:pPr>
-      <w:contextualSpacing/>
       <w:outlineLvl w:val="0"/>
     </w:pPr>
     <w:rPr>
@@ -3504,7 +3467,6 @@
     <w:rsid w:val="009110B3"/>
     <w:pPr>
       <w:ind w:left="576" w:hanging="576"/>
-      <w:contextualSpacing/>
       <w:outlineLvl w:val="1"/>
     </w:pPr>
     <w:rPr>
@@ -3525,7 +3487,6 @@
     <w:rsid w:val="009110B3"/>
     <w:pPr>
       <w:ind w:left="720" w:hanging="720"/>
-      <w:contextualSpacing/>
       <w:outlineLvl w:val="2"/>
     </w:pPr>
     <w:rPr>
@@ -3546,7 +3507,7 @@
     <w:pPr>
       <w:keepNext/>
       <w:keepLines/>
-      <w:spacing w:before="40" w:after="0"/>
+      <w:spacing w:before="40"/>
       <w:ind w:left="864" w:hanging="864"/>
       <w:outlineLvl w:val="3"/>
     </w:pPr>
@@ -3570,7 +3531,7 @@
     <w:pPr>
       <w:keepNext/>
       <w:keepLines/>
-      <w:spacing w:before="40" w:after="0"/>
+      <w:spacing w:before="40"/>
       <w:outlineLvl w:val="4"/>
     </w:pPr>
     <w:rPr>
@@ -3590,7 +3551,7 @@
     <w:pPr>
       <w:keepNext/>
       <w:keepLines/>
-      <w:spacing w:before="40" w:after="0"/>
+      <w:spacing w:before="40"/>
       <w:outlineLvl w:val="5"/>
     </w:pPr>
     <w:rPr>
@@ -3767,9 +3728,6 @@
     <w:uiPriority w:val="99"/>
     <w:unhideWhenUsed/>
     <w:rsid w:val="00AF59E6"/>
-    <w:pPr>
-      <w:spacing w:after="0" w:line="240" w:lineRule="auto"/>
-    </w:pPr>
     <w:rPr>
       <w:rFonts w:ascii="Calibri" w:eastAsia="Calibri" w:hAnsi="Calibri" w:cs="Times New Roman"/>
       <w:sz w:val="20"/>
@@ -3796,7 +3754,7 @@
     <w:unhideWhenUsed/>
     <w:rsid w:val="00AF59E6"/>
     <w:pPr>
-      <w:spacing w:after="120" w:line="240" w:lineRule="auto"/>
+      <w:spacing w:after="120"/>
     </w:pPr>
     <w:rPr>
       <w:rFonts w:ascii="Calibri" w:eastAsia="Calibri" w:hAnsi="Calibri" w:cs="Times New Roman"/>
@@ -3839,7 +3797,6 @@
         <w:tab w:val="center" w:pos="4252"/>
         <w:tab w:val="right" w:pos="8504"/>
       </w:tabs>
-      <w:spacing w:after="0" w:line="240" w:lineRule="auto"/>
     </w:pPr>
   </w:style>
   <w:style w:type="character" w:customStyle="1" w:styleId="HeaderChar">
@@ -3861,7 +3818,6 @@
         <w:tab w:val="center" w:pos="4252"/>
         <w:tab w:val="right" w:pos="8504"/>
       </w:tabs>
-      <w:spacing w:after="0" w:line="240" w:lineRule="auto"/>
     </w:pPr>
   </w:style>
   <w:style w:type="character" w:customStyle="1" w:styleId="FooterChar">
@@ -3889,7 +3845,7 @@
     <w:qFormat/>
     <w:rsid w:val="00C818E6"/>
     <w:pPr>
-      <w:spacing w:before="120" w:after="0" w:line="240" w:lineRule="auto"/>
+      <w:spacing w:before="120"/>
     </w:pPr>
     <w:rPr>
       <w:b/>
@@ -3905,7 +3861,6 @@
     <w:qFormat/>
     <w:rsid w:val="00C818E6"/>
     <w:pPr>
-      <w:spacing w:after="0" w:line="240" w:lineRule="auto"/>
       <w:ind w:left="221"/>
     </w:pPr>
   </w:style>
@@ -3919,7 +3874,6 @@
     <w:qFormat/>
     <w:rsid w:val="00C818E6"/>
     <w:pPr>
-      <w:spacing w:after="0" w:line="240" w:lineRule="auto"/>
       <w:ind w:left="442"/>
     </w:pPr>
     <w:rPr>
@@ -3963,13 +3917,12 @@
     <w:link w:val="TitleChar"/>
     <w:uiPriority w:val="10"/>
     <w:qFormat/>
-    <w:rsid w:val="007813B0"/>
+    <w:rsid w:val="00AF2F04"/>
     <w:rPr>
       <w:rFonts w:cstheme="minorHAnsi"/>
       <w:b/>
       <w:noProof/>
-      <w:color w:val="0070C0"/>
-      <w:sz w:val="56"/>
+      <w:sz w:val="48"/>
       <w:lang w:val="nl-BE"/>
     </w:rPr>
   </w:style>
@@ -3978,13 +3931,12 @@
     <w:basedOn w:val="DefaultParagraphFont"/>
     <w:link w:val="Title"/>
     <w:uiPriority w:val="10"/>
-    <w:rsid w:val="007813B0"/>
+    <w:rsid w:val="00AF2F04"/>
     <w:rPr>
       <w:rFonts w:ascii="Arial" w:hAnsi="Arial" w:cstheme="minorHAnsi"/>
       <w:b/>
       <w:noProof/>
-      <w:color w:val="0070C0"/>
-      <w:sz w:val="56"/>
+      <w:sz w:val="48"/>
       <w:lang w:val="nl-BE"/>
     </w:rPr>
   </w:style>
@@ -4010,9 +3962,6 @@
     <w:semiHidden/>
     <w:unhideWhenUsed/>
     <w:rsid w:val="00403CAD"/>
-    <w:pPr>
-      <w:spacing w:after="0" w:line="240" w:lineRule="auto"/>
-    </w:pPr>
     <w:rPr>
       <w:sz w:val="20"/>
       <w:szCs w:val="20"/>
@@ -4094,9 +4043,6 @@
     <w:semiHidden/>
     <w:unhideWhenUsed/>
     <w:rsid w:val="0088293F"/>
-    <w:pPr>
-      <w:spacing w:after="0" w:line="240" w:lineRule="auto"/>
-    </w:pPr>
     <w:rPr>
       <w:rFonts w:ascii="Segoe UI" w:hAnsi="Segoe UI" w:cs="Segoe UI"/>
       <w:sz w:val="18"/>
@@ -4127,7 +4073,7 @@
     <w:pPr>
       <w:keepNext/>
       <w:keepLines/>
-      <w:spacing w:before="240" w:after="0"/>
+      <w:spacing w:before="240"/>
       <w:contextualSpacing w:val="0"/>
       <w:outlineLvl w:val="9"/>
     </w:pPr>
@@ -4216,7 +4162,7 @@
     <w:unhideWhenUsed/>
     <w:rsid w:val="00147C34"/>
     <w:pPr>
-      <w:spacing w:before="100" w:beforeAutospacing="1" w:after="100" w:afterAutospacing="1" w:line="240" w:lineRule="auto"/>
+      <w:spacing w:before="100" w:beforeAutospacing="1" w:after="100" w:afterAutospacing="1"/>
     </w:pPr>
     <w:rPr>
       <w:rFonts w:ascii="Times New Roman" w:eastAsia="Times New Roman" w:hAnsi="Times New Roman" w:cs="Times New Roman"/>
@@ -4245,7 +4191,6 @@
       <w:widowControl w:val="0"/>
       <w:autoSpaceDE w:val="0"/>
       <w:autoSpaceDN w:val="0"/>
-      <w:spacing w:after="0" w:line="240" w:lineRule="auto"/>
       <w:ind w:left="2706" w:hanging="395"/>
     </w:pPr>
     <w:rPr>
@@ -4275,7 +4220,7 @@
       <w:widowControl w:val="0"/>
       <w:autoSpaceDE w:val="0"/>
       <w:autoSpaceDN w:val="0"/>
-      <w:spacing w:before="212" w:after="0" w:line="240" w:lineRule="auto"/>
+      <w:spacing w:before="212"/>
       <w:ind w:left="1977" w:hanging="439"/>
     </w:pPr>
     <w:rPr>
@@ -4285,20 +4230,20 @@
       <w:lang w:val="en-US"/>
     </w:rPr>
   </w:style>
-  <w:style w:type="paragraph" w:customStyle="1" w:styleId="TableParagraph">
-    <w:name w:val="Table Paragraph"/>
+  <w:style w:type="paragraph" w:customStyle="1" w:styleId="Table">
+    <w:name w:val="Table"/>
     <w:basedOn w:val="Normal"/>
+    <w:next w:val="Normal"/>
     <w:uiPriority w:val="1"/>
     <w:qFormat/>
-    <w:rsid w:val="002F1262"/>
+    <w:rsid w:val="00EB184B"/>
     <w:pPr>
       <w:widowControl w:val="0"/>
       <w:autoSpaceDE w:val="0"/>
       <w:autoSpaceDN w:val="0"/>
-      <w:spacing w:after="0" w:line="240" w:lineRule="auto"/>
     </w:pPr>
     <w:rPr>
-      <w:rFonts w:ascii="Times New Roman" w:eastAsia="Times New Roman" w:hAnsi="Times New Roman" w:cs="Times New Roman"/>
+      <w:rFonts w:eastAsia="Times New Roman" w:cs="Times New Roman"/>
       <w:lang w:val="en-US"/>
     </w:rPr>
   </w:style>
@@ -4310,7 +4255,7 @@
       <w:tabs>
         <w:tab w:val="left" w:pos="1440"/>
       </w:tabs>
-      <w:spacing w:after="140" w:line="240" w:lineRule="auto"/>
+      <w:spacing w:after="140"/>
       <w:ind w:left="1440"/>
     </w:pPr>
     <w:rPr>
@@ -4611,9 +4556,12 @@
   </w:style>
   <w:style w:type="paragraph" w:customStyle="1" w:styleId="Figure">
     <w:name w:val="Figure"/>
-    <w:basedOn w:val="darwinLogo"/>
+    <w:basedOn w:val="Normal"/>
     <w:qFormat/>
-    <w:rsid w:val="00707B7D"/>
+    <w:rsid w:val="00AF2F04"/>
+    <w:pPr>
+      <w:jc w:val="center"/>
+    </w:pPr>
   </w:style>
 </w:styles>
 </file>

</xml_diff>